<commit_message>
update internal files for deployment
</commit_message>
<xml_diff>
--- a/inst/hidap_agrofims/www/internal_files/crd.docx
+++ b/inst/hidap_agrofims/www/internal_files/crd.docx
@@ -83,7 +83,7 @@
         <w:t xml:space="preserve"> </w:t>
       </w:r>
       <w:r>
-        <w:t xml:space="preserve">05,</w:t>
+        <w:t xml:space="preserve">15,</w:t>
       </w:r>
       <w:r>
         <w:t xml:space="preserve"> </w:t>
@@ -133,7 +133,7 @@
         <w:pStyle w:val="FirstParagraph"/>
       </w:pPr>
       <w:r>
-        <w:t xml:space="preserve">There are data from 2 treatments evaluated using a completely randomized design. The statistical model is</w:t>
+        <w:t xml:space="preserve">There are data from 3 treatments evaluated using a completely randomized design. The statistical model is</w:t>
       </w:r>
     </w:p>
     <w:p>
@@ -429,18 +429,411 @@
       <w:pPr>
         <w:pStyle w:val="Heading1"/>
       </w:pPr>
-      <w:bookmarkStart w:id="21" w:name="analysis-for-trait-1rice_grain_plant_density_plant_hill"/>
-      <w:r>
-        <w:t xml:space="preserve">2. Analysis for trait 1:Rice_Grain_Plant_density_plant_hill</w:t>
+      <w:bookmarkStart w:id="21" w:name="analysis-for-trait-rice_total_aboveground_biomass_including_panicles_fresh_weight_kg"/>
+      <w:r>
+        <w:t xml:space="preserve">2. Analysis for trait Rice_Total_aboveground_biomass_(including_panicles)_Fresh_weight_kg</w:t>
       </w:r>
       <w:bookmarkEnd w:id="21"/>
     </w:p>
     <w:p>
       <w:pPr>
+        <w:pStyle w:val="Heading2"/>
+      </w:pPr>
+      <w:bookmarkStart w:id="22" w:name="anova"/>
+      <w:r>
+        <w:t xml:space="preserve">2.1. ANOVA</w:t>
+      </w:r>
+      <w:bookmarkEnd w:id="22"/>
+    </w:p>
+    <w:p>
+      <w:pPr>
         <w:pStyle w:val="FirstParagraph"/>
       </w:pPr>
       <w:r>
-        <w:t xml:space="preserve">There are only two treatments . Use a t-test to compare them.</w:t>
+        <w:t xml:space="preserve">You have fitted a linear model for a CRD. The ANOVA table for your model is:</w:t>
+      </w:r>
+    </w:p>
+    <w:p>
+      <w:pPr>
+        <w:pStyle w:val="SourceCode"/>
+      </w:pPr>
+      <w:r>
+        <w:rPr>
+          <w:rStyle w:val="VerbatimChar"/>
+        </w:rPr>
+        <w:t xml:space="preserve">## Analysis of Variance Table</w:t>
+      </w:r>
+      <w:r>
+        <w:br w:type="textWrapping"/>
+      </w:r>
+      <w:r>
+        <w:rPr>
+          <w:rStyle w:val="VerbatimChar"/>
+        </w:rPr>
+        <w:t xml:space="preserve">## </w:t>
+      </w:r>
+      <w:r>
+        <w:br w:type="textWrapping"/>
+      </w:r>
+      <w:r>
+        <w:rPr>
+          <w:rStyle w:val="VerbatimChar"/>
+        </w:rPr>
+        <w:t xml:space="preserve">## Response: "Rice_Total_aboveground_biomass_(including_panicles)_Fresh_weight_kg"</w:t>
+      </w:r>
+      <w:r>
+        <w:br w:type="textWrapping"/>
+      </w:r>
+      <w:r>
+        <w:rPr>
+          <w:rStyle w:val="VerbatimChar"/>
+        </w:rPr>
+        <w:t xml:space="preserve">##           Df Sum Sq Mean Sq F value   Pr(&gt;F)   </w:t>
+      </w:r>
+      <w:r>
+        <w:br w:type="textWrapping"/>
+      </w:r>
+      <w:r>
+        <w:rPr>
+          <w:rStyle w:val="VerbatimChar"/>
+        </w:rPr>
+        <w:t xml:space="preserve">## TREATMENT  2  276.5 138.250  9.2509 0.006561 **</w:t>
+      </w:r>
+      <w:r>
+        <w:br w:type="textWrapping"/>
+      </w:r>
+      <w:r>
+        <w:rPr>
+          <w:rStyle w:val="VerbatimChar"/>
+        </w:rPr>
+        <w:t xml:space="preserve">## Residuals  9  134.5  14.944                    </w:t>
+      </w:r>
+      <w:r>
+        <w:br w:type="textWrapping"/>
+      </w:r>
+      <w:r>
+        <w:rPr>
+          <w:rStyle w:val="VerbatimChar"/>
+        </w:rPr>
+        <w:t xml:space="preserve">## ---</w:t>
+      </w:r>
+      <w:r>
+        <w:br w:type="textWrapping"/>
+      </w:r>
+      <w:r>
+        <w:rPr>
+          <w:rStyle w:val="VerbatimChar"/>
+        </w:rPr>
+        <w:t xml:space="preserve">## Signif. codes:  0 '***' 0.001 '**' 0.01 '*' 0.05 '.' 0.1 ' ' 1</w:t>
+      </w:r>
+    </w:p>
+    <w:p>
+      <w:pPr>
+        <w:pStyle w:val="FirstParagraph"/>
+      </w:pPr>
+      <w:r>
+        <w:t xml:space="preserve">The coefficient of variation for this experiment is 9.315%.</w:t>
+      </w:r>
+      <w:r>
+        <w:t xml:space="preserve"> </w:t>
+      </w:r>
+      <w:r>
+        <w:t xml:space="preserve">The p-value for treatments is 0.006561</w:t>
+      </w:r>
+      <w:r>
+        <w:t xml:space="preserve"> </w:t>
+      </w:r>
+      <w:r>
+        <w:t xml:space="preserve">which is significant at the 5% level.</w:t>
+      </w:r>
+    </w:p>
+    <w:p>
+      <w:pPr>
+        <w:pStyle w:val="Heading2"/>
+      </w:pPr>
+      <w:bookmarkStart w:id="23" w:name="assumptions"/>
+      <w:r>
+        <w:t xml:space="preserve">2.2. Assumptions</w:t>
+      </w:r>
+      <w:bookmarkEnd w:id="23"/>
+    </w:p>
+    <w:p>
+      <w:pPr>
+        <w:pStyle w:val="FirstParagraph"/>
+      </w:pPr>
+      <w:r>
+        <w:t xml:space="preserve">Don’t forget the assumptions of the model. It is supposed that the errors are independent with a normal distribution and with the same variance for all the treatments. The following residuals plots must help you evaluate this:</w:t>
+      </w:r>
+    </w:p>
+    <w:p>
+      <w:pPr>
+        <w:pStyle w:val="BodyText"/>
+      </w:pPr>
+      <w:r>
+        <w:drawing>
+          <wp:inline>
+            <wp:extent cx="5334000" cy="2667000"/>
+            <wp:effectExtent b="0" l="0" r="0" t="0"/>
+            <wp:docPr descr="" title="" id="1" name="Picture"/>
+            <a:graphic>
+              <a:graphicData uri="http://schemas.openxmlformats.org/drawingml/2006/picture">
+                <pic:pic>
+                  <pic:nvPicPr>
+                    <pic:cNvPr descr="crd_files/figure-docx/unnamed-chunk-6-1.png" id="0" name="Picture"/>
+                    <pic:cNvPicPr>
+                      <a:picLocks noChangeArrowheads="1" noChangeAspect="1"/>
+                    </pic:cNvPicPr>
+                  </pic:nvPicPr>
+                  <pic:blipFill>
+                    <a:blip r:embed="rId24"/>
+                    <a:stretch>
+                      <a:fillRect/>
+                    </a:stretch>
+                  </pic:blipFill>
+                  <pic:spPr bwMode="auto">
+                    <a:xfrm>
+                      <a:off x="0" y="0"/>
+                      <a:ext cx="5334000" cy="2667000"/>
+                    </a:xfrm>
+                    <a:prstGeom prst="rect">
+                      <a:avLst/>
+                    </a:prstGeom>
+                    <a:noFill/>
+                    <a:ln w="9525">
+                      <a:noFill/>
+                      <a:headEnd/>
+                      <a:tailEnd/>
+                    </a:ln>
+                  </pic:spPr>
+                </pic:pic>
+              </a:graphicData>
+            </a:graphic>
+          </wp:inline>
+        </w:drawing>
+      </w:r>
+    </w:p>
+    <w:p>
+      <w:pPr>
+        <w:pStyle w:val="BodyText"/>
+      </w:pPr>
+      <w:r>
+        <w:t xml:space="preserve">Any trend in the residuals in the left plot would violate the assumption of independence while a trend in the variability of the residuals –for instance a funnel shape– suggests heterogeneity of variances. Departures from the theoretical normal line on the right plot are symptoms of lack of normality.</w:t>
+      </w:r>
+    </w:p>
+    <w:p>
+      <w:pPr>
+        <w:pStyle w:val="Heading2"/>
+      </w:pPr>
+      <w:bookmarkStart w:id="25" w:name="treatment-means"/>
+      <w:r>
+        <w:t xml:space="preserve">2.3. Treatment means</w:t>
+      </w:r>
+      <w:bookmarkEnd w:id="25"/>
+    </w:p>
+    <w:p>
+      <w:pPr>
+        <w:pStyle w:val="FirstParagraph"/>
+      </w:pPr>
+      <w:r>
+        <w:t xml:space="preserve">Below are the sorted means for each treatment with letters indicating if there are significant differences using the least significance difference method and the multiple comparisons method of Tukey, both at the 5% level.</w:t>
+      </w:r>
+    </w:p>
+    <w:p>
+      <w:pPr>
+        <w:pStyle w:val="Heading3"/>
+      </w:pPr>
+      <w:bookmarkStart w:id="26" w:name="lsd-test"/>
+      <w:r>
+        <w:t xml:space="preserve">2.3.1. LSD test</w:t>
+      </w:r>
+      <w:bookmarkEnd w:id="26"/>
+    </w:p>
+    <w:p>
+      <w:pPr>
+        <w:pStyle w:val="SourceCode"/>
+      </w:pPr>
+      <w:r>
+        <w:rPr>
+          <w:rStyle w:val="VerbatimChar"/>
+        </w:rPr>
+        <w:t xml:space="preserve">##                         means groups</w:t>
+      </w:r>
+      <w:r>
+        <w:br w:type="textWrapping"/>
+      </w:r>
+      <w:r>
+        <w:rPr>
+          <w:rStyle w:val="VerbatimChar"/>
+        </w:rPr>
+        <w:t xml:space="preserve">## HighZinc / Zinc_10kg/ha 47.25      a</w:t>
+      </w:r>
+      <w:r>
+        <w:br w:type="textWrapping"/>
+      </w:r>
+      <w:r>
+        <w:rPr>
+          <w:rStyle w:val="VerbatimChar"/>
+        </w:rPr>
+        <w:t xml:space="preserve">## LowZinc / Zinc_30kg/ha  41.75      a</w:t>
+      </w:r>
+      <w:r>
+        <w:br w:type="textWrapping"/>
+      </w:r>
+      <w:r>
+        <w:rPr>
+          <w:rStyle w:val="VerbatimChar"/>
+        </w:rPr>
+        <w:t xml:space="preserve">## LowZinc / Zinc_10kg/ha  35.50      b</w:t>
+      </w:r>
+    </w:p>
+    <w:p>
+      <w:pPr>
+        <w:pStyle w:val="Heading3"/>
+      </w:pPr>
+      <w:bookmarkStart w:id="27" w:name="tukey-test"/>
+      <w:r>
+        <w:t xml:space="preserve">2.3.2. Tukey test</w:t>
+      </w:r>
+      <w:bookmarkEnd w:id="27"/>
+    </w:p>
+    <w:p>
+      <w:pPr>
+        <w:pStyle w:val="SourceCode"/>
+      </w:pPr>
+      <w:r>
+        <w:rPr>
+          <w:rStyle w:val="VerbatimChar"/>
+        </w:rPr>
+        <w:t xml:space="preserve">##                         means groups</w:t>
+      </w:r>
+      <w:r>
+        <w:br w:type="textWrapping"/>
+      </w:r>
+      <w:r>
+        <w:rPr>
+          <w:rStyle w:val="VerbatimChar"/>
+        </w:rPr>
+        <w:t xml:space="preserve">## HighZinc / Zinc_10kg/ha 47.25      a</w:t>
+      </w:r>
+      <w:r>
+        <w:br w:type="textWrapping"/>
+      </w:r>
+      <w:r>
+        <w:rPr>
+          <w:rStyle w:val="VerbatimChar"/>
+        </w:rPr>
+        <w:t xml:space="preserve">## LowZinc / Zinc_30kg/ha  41.75     ab</w:t>
+      </w:r>
+      <w:r>
+        <w:br w:type="textWrapping"/>
+      </w:r>
+      <w:r>
+        <w:rPr>
+          <w:rStyle w:val="VerbatimChar"/>
+        </w:rPr>
+        <w:t xml:space="preserve">## LowZinc / Zinc_10kg/ha  35.50      b</w:t>
+      </w:r>
+    </w:p>
+    <w:p>
+      <w:pPr>
+        <w:pStyle w:val="FirstParagraph"/>
+      </w:pPr>
+      <w:r>
+        <w:t xml:space="preserve">It is always good to have some visualization of the data. Because the number of treatments in your experiment is not so big, we can plot the data for each treatment:</w:t>
+      </w:r>
+    </w:p>
+    <w:p>
+      <w:pPr>
+        <w:pStyle w:val="BodyText"/>
+      </w:pPr>
+      <w:r>
+        <w:drawing>
+          <wp:inline>
+            <wp:extent cx="4620126" cy="3696101"/>
+            <wp:effectExtent b="0" l="0" r="0" t="0"/>
+            <wp:docPr descr="" title="" id="1" name="Picture"/>
+            <a:graphic>
+              <a:graphicData uri="http://schemas.openxmlformats.org/drawingml/2006/picture">
+                <pic:pic>
+                  <pic:nvPicPr>
+                    <pic:cNvPr descr="crd_files/figure-docx/unnamed-chunk-10-1.png" id="0" name="Picture"/>
+                    <pic:cNvPicPr>
+                      <a:picLocks noChangeArrowheads="1" noChangeAspect="1"/>
+                    </pic:cNvPicPr>
+                  </pic:nvPicPr>
+                  <pic:blipFill>
+                    <a:blip r:embed="rId28"/>
+                    <a:stretch>
+                      <a:fillRect/>
+                    </a:stretch>
+                  </pic:blipFill>
+                  <pic:spPr bwMode="auto">
+                    <a:xfrm>
+                      <a:off x="0" y="0"/>
+                      <a:ext cx="4620126" cy="3696101"/>
+                    </a:xfrm>
+                    <a:prstGeom prst="rect">
+                      <a:avLst/>
+                    </a:prstGeom>
+                    <a:noFill/>
+                    <a:ln w="9525">
+                      <a:noFill/>
+                      <a:headEnd/>
+                      <a:tailEnd/>
+                    </a:ln>
+                  </pic:spPr>
+                </pic:pic>
+              </a:graphicData>
+            </a:graphic>
+          </wp:inline>
+        </w:drawing>
+      </w:r>
+    </w:p>
+    <w:p>
+      <w:pPr>
+        <w:pStyle w:val="Heading2"/>
+      </w:pPr>
+      <w:bookmarkStart w:id="29" w:name="variance-components"/>
+      <w:r>
+        <w:t xml:space="preserve">2.4. Variance components</w:t>
+      </w:r>
+      <w:bookmarkEnd w:id="29"/>
+    </w:p>
+    <w:p>
+      <w:pPr>
+        <w:pStyle w:val="FirstParagraph"/>
+      </w:pPr>
+      <w:r>
+        <w:t xml:space="preserve">Below are the variance components for this model, under the assumption that treatments are random. Here the model is fitted using REML.</w:t>
+      </w:r>
+    </w:p>
+    <w:p>
+      <w:pPr>
+        <w:pStyle w:val="SourceCode"/>
+      </w:pPr>
+      <w:r>
+        <w:rPr>
+          <w:rStyle w:val="VerbatimChar"/>
+        </w:rPr>
+        <w:t xml:space="preserve">##           Variance Std.Dev.</w:t>
+      </w:r>
+      <w:r>
+        <w:br w:type="textWrapping"/>
+      </w:r>
+      <w:r>
+        <w:rPr>
+          <w:rStyle w:val="VerbatimChar"/>
+        </w:rPr>
+        <w:t xml:space="preserve">## TREATMENT 30.82645 5.552157</w:t>
+      </w:r>
+      <w:r>
+        <w:br w:type="textWrapping"/>
+      </w:r>
+      <w:r>
+        <w:rPr>
+          <w:rStyle w:val="VerbatimChar"/>
+        </w:rPr>
+        <w:t xml:space="preserve">## Residual  14.94444 3.865804</w:t>
       </w:r>
     </w:p>
     <w:sectPr/>

</xml_diff>